<commit_message>
Meet the requirement of Assignment
</commit_message>
<xml_diff>
--- a/lab3/Lab 3 Report.docx
+++ b/lab3/Lab 3 Report.docx
@@ -246,7 +246,7 @@
         </w:tabs>
         <w:jc w:val="both"/>
         <w:rPr>
-          <w:rFonts w:ascii="Arial" w:hAnsi="Arial" w:cs="Arial" w:hint="eastAsia"/>
+          <w:rFonts w:ascii="Arial" w:hAnsi="Arial" w:cs="Arial"/>
         </w:rPr>
       </w:pPr>
       <w:r>
@@ -550,7 +550,7 @@
               <w:rPr>
                 <w:rFonts w:ascii="Arial" w:hAnsi="Arial" w:cs="Arial"/>
               </w:rPr>
-              <w:t>0.752184</w:t>
+              <w:t>0.607430</w:t>
             </w:r>
           </w:p>
         </w:tc>
@@ -572,7 +572,7 @@
               <w:rPr>
                 <w:rFonts w:ascii="Arial" w:hAnsi="Arial" w:cs="Arial"/>
               </w:rPr>
-              <w:t>0.800920</w:t>
+              <w:t>0.583732</w:t>
             </w:r>
           </w:p>
         </w:tc>
@@ -594,7 +594,7 @@
               <w:rPr>
                 <w:rFonts w:ascii="Arial" w:hAnsi="Arial" w:cs="Arial"/>
               </w:rPr>
-              <w:t>0.778851</w:t>
+              <w:t>0.607216</w:t>
             </w:r>
           </w:p>
         </w:tc>
@@ -640,7 +640,7 @@
               <w:rPr>
                 <w:rFonts w:ascii="Arial" w:hAnsi="Arial" w:cs="Arial"/>
               </w:rPr>
-              <w:t>0.762989</w:t>
+              <w:t>0.632054</w:t>
             </w:r>
           </w:p>
         </w:tc>
@@ -662,7 +662,7 @@
               <w:rPr>
                 <w:rFonts w:ascii="Arial" w:hAnsi="Arial" w:cs="Arial"/>
               </w:rPr>
-              <w:t>0.801149</w:t>
+              <w:t>0.619582</w:t>
             </w:r>
           </w:p>
         </w:tc>
@@ -684,7 +684,7 @@
               <w:rPr>
                 <w:rFonts w:ascii="Arial" w:hAnsi="Arial" w:cs="Arial"/>
               </w:rPr>
-              <w:t>0.837471</w:t>
+              <w:t>0.716683</w:t>
             </w:r>
           </w:p>
         </w:tc>
@@ -730,7 +730,7 @@
               <w:rPr>
                 <w:rFonts w:ascii="Arial" w:hAnsi="Arial" w:cs="Arial"/>
               </w:rPr>
-              <w:t>0.767356</w:t>
+              <w:t>0.641459</w:t>
             </w:r>
           </w:p>
         </w:tc>
@@ -752,7 +752,7 @@
               <w:rPr>
                 <w:rFonts w:ascii="Arial" w:hAnsi="Arial" w:cs="Arial"/>
               </w:rPr>
-              <w:t>0.824828</w:t>
+              <w:t>0.665721</w:t>
             </w:r>
           </w:p>
         </w:tc>
@@ -774,7 +774,7 @@
               <w:rPr>
                 <w:rFonts w:ascii="Arial" w:hAnsi="Arial" w:cs="Arial"/>
               </w:rPr>
-              <w:t>0.857931</w:t>
+              <w:t>0.751249</w:t>
             </w:r>
           </w:p>
         </w:tc>
@@ -820,7 +820,7 @@
               <w:rPr>
                 <w:rFonts w:ascii="Arial" w:hAnsi="Arial" w:cs="Arial"/>
               </w:rPr>
-              <w:t>0.769770</w:t>
+              <w:t>0.646505</w:t>
             </w:r>
           </w:p>
         </w:tc>
@@ -842,7 +842,7 @@
               <w:rPr>
                 <w:rFonts w:ascii="Arial" w:hAnsi="Arial" w:cs="Arial"/>
               </w:rPr>
-              <w:t>0.840345</w:t>
+              <w:t>0.699210</w:t>
             </w:r>
           </w:p>
         </w:tc>
@@ -864,7 +864,7 @@
               <w:rPr>
                 <w:rFonts w:ascii="Arial" w:hAnsi="Arial" w:cs="Arial"/>
               </w:rPr>
-              <w:t>0.872184</w:t>
+              <w:t>0.776379</w:t>
             </w:r>
           </w:p>
         </w:tc>
@@ -910,7 +910,7 @@
               <w:rPr>
                 <w:rFonts w:ascii="Arial" w:hAnsi="Arial" w:cs="Arial"/>
               </w:rPr>
-              <w:t>0.768828</w:t>
+              <w:t>0.644721</w:t>
             </w:r>
           </w:p>
         </w:tc>
@@ -932,7 +932,7 @@
               <w:rPr>
                 <w:rFonts w:ascii="Arial" w:hAnsi="Arial" w:cs="Arial"/>
               </w:rPr>
-              <w:t>0.850851</w:t>
+              <w:t>0.721213</w:t>
             </w:r>
           </w:p>
         </w:tc>
@@ -954,7 +954,7 @@
               <w:rPr>
                 <w:rFonts w:ascii="Arial" w:hAnsi="Arial" w:cs="Arial"/>
               </w:rPr>
-              <w:t>0.878253</w:t>
+              <w:t>0.783590</w:t>
             </w:r>
           </w:p>
         </w:tc>
@@ -1000,7 +1000,7 @@
               <w:rPr>
                 <w:rFonts w:ascii="Arial" w:hAnsi="Arial" w:cs="Arial"/>
               </w:rPr>
-              <w:t>0.769885</w:t>
+              <w:t>0.647211</w:t>
             </w:r>
           </w:p>
         </w:tc>
@@ -1022,7 +1022,7 @@
               <w:rPr>
                 <w:rFonts w:ascii="Arial" w:hAnsi="Arial" w:cs="Arial"/>
               </w:rPr>
-              <w:t>0.858544</w:t>
+              <w:t>0.738465</w:t>
             </w:r>
           </w:p>
         </w:tc>
@@ -1044,7 +1044,7 @@
               <w:rPr>
                 <w:rFonts w:ascii="Arial" w:hAnsi="Arial" w:cs="Arial"/>
               </w:rPr>
-              <w:t>0.883678</w:t>
+              <w:t>0.792212</w:t>
             </w:r>
           </w:p>
         </w:tc>
@@ -1090,7 +1090,7 @@
               <w:rPr>
                 <w:rFonts w:ascii="Arial" w:hAnsi="Arial" w:cs="Arial"/>
               </w:rPr>
-              <w:t>0.769655</w:t>
+              <w:t>0.646502</w:t>
             </w:r>
           </w:p>
         </w:tc>
@@ -1112,7 +1112,7 @@
               <w:rPr>
                 <w:rFonts w:ascii="Arial" w:hAnsi="Arial" w:cs="Arial"/>
               </w:rPr>
-              <w:t>0.863186</w:t>
+              <w:t>0.748331</w:t>
             </w:r>
           </w:p>
         </w:tc>
@@ -1134,7 +1134,7 @@
               <w:rPr>
                 <w:rFonts w:ascii="Arial" w:hAnsi="Arial" w:cs="Arial"/>
               </w:rPr>
-              <w:t>0.887225</w:t>
+              <w:t>0.797418</w:t>
             </w:r>
           </w:p>
         </w:tc>
@@ -1180,7 +1180,7 @@
               <w:rPr>
                 <w:rFonts w:ascii="Arial" w:hAnsi="Arial" w:cs="Arial"/>
               </w:rPr>
-              <w:t>0.769540</w:t>
+              <w:t>0.646136</w:t>
             </w:r>
           </w:p>
         </w:tc>
@@ -1202,7 +1202,7 @@
               <w:rPr>
                 <w:rFonts w:ascii="Arial" w:hAnsi="Arial" w:cs="Arial"/>
               </w:rPr>
-              <w:t>0.866609</w:t>
+              <w:t>0.756150</w:t>
             </w:r>
           </w:p>
         </w:tc>
@@ -1224,7 +1224,7 @@
               <w:rPr>
                 <w:rFonts w:ascii="Arial" w:hAnsi="Arial" w:cs="Arial"/>
               </w:rPr>
-              <w:t>0.890230</w:t>
+              <w:t>0.802255</w:t>
             </w:r>
           </w:p>
         </w:tc>
@@ -1270,7 +1270,7 @@
               <w:rPr>
                 <w:rFonts w:ascii="Arial" w:hAnsi="Arial" w:cs="Arial"/>
               </w:rPr>
-              <w:t>0.769860</w:t>
+              <w:t>0.646708</w:t>
             </w:r>
           </w:p>
         </w:tc>
@@ -1292,29 +1292,32 @@
               <w:rPr>
                 <w:rFonts w:ascii="Arial" w:hAnsi="Arial" w:cs="Arial"/>
               </w:rPr>
-              <w:t>0.869476</w:t>
+              <w:t>0.762783</w:t>
             </w:r>
           </w:p>
         </w:tc>
         <w:tc>
           <w:tcPr>
             <w:tcW w:w="2183" w:type="dxa"/>
-          </w:tcPr>
-          <w:p>
-            <w:pPr>
-              <w:tabs>
-                <w:tab w:val="left" w:pos="5431"/>
-              </w:tabs>
-              <w:jc w:val="center"/>
-              <w:rPr>
-                <w:rFonts w:ascii="Arial" w:hAnsi="Arial" w:cs="Arial"/>
-              </w:rPr>
-            </w:pPr>
-            <w:r>
-              <w:rPr>
-                <w:rFonts w:ascii="Arial" w:hAnsi="Arial" w:cs="Arial"/>
-              </w:rPr>
-              <w:t>0.892771</w:t>
+            <w:tcBorders>
+              <w:bottom w:val="single" w:sz="4" w:space="0" w:color="auto"/>
+            </w:tcBorders>
+          </w:tcPr>
+          <w:p>
+            <w:pPr>
+              <w:tabs>
+                <w:tab w:val="left" w:pos="5431"/>
+              </w:tabs>
+              <w:jc w:val="center"/>
+              <w:rPr>
+                <w:rFonts w:ascii="Arial" w:hAnsi="Arial" w:cs="Arial"/>
+              </w:rPr>
+            </w:pPr>
+            <w:r>
+              <w:rPr>
+                <w:rFonts w:ascii="Arial" w:hAnsi="Arial" w:cs="Arial"/>
+              </w:rPr>
+              <w:t>0.806565</w:t>
             </w:r>
           </w:p>
         </w:tc>
@@ -1360,7 +1363,7 @@
               <w:rPr>
                 <w:rFonts w:ascii="Arial" w:hAnsi="Arial" w:cs="Arial"/>
               </w:rPr>
-              <w:t>0.770667</w:t>
+              <w:t>0.648402</w:t>
             </w:r>
           </w:p>
         </w:tc>
@@ -1375,37 +1378,42 @@
               </w:tabs>
               <w:jc w:val="center"/>
               <w:rPr>
-                <w:rFonts w:ascii="Arial" w:hAnsi="Arial" w:cs="Arial"/>
-              </w:rPr>
-            </w:pPr>
-            <w:r>
-              <w:rPr>
-                <w:rFonts w:ascii="Arial" w:hAnsi="Arial" w:cs="Arial"/>
-              </w:rPr>
-              <w:t>0.871724</w:t>
+                <w:rFonts w:ascii="Arial" w:hAnsi="Arial" w:cs="Arial" w:hint="eastAsia"/>
+              </w:rPr>
+            </w:pPr>
+            <w:r>
+              <w:rPr>
+                <w:rFonts w:ascii="Arial" w:hAnsi="Arial" w:cs="Arial"/>
+              </w:rPr>
+              <w:t>0.767776</w:t>
             </w:r>
           </w:p>
         </w:tc>
         <w:tc>
           <w:tcPr>
             <w:tcW w:w="2183" w:type="dxa"/>
-          </w:tcPr>
-          <w:p>
-            <w:pPr>
-              <w:tabs>
-                <w:tab w:val="left" w:pos="5431"/>
-              </w:tabs>
-              <w:jc w:val="center"/>
-              <w:rPr>
-                <w:rFonts w:ascii="Arial" w:hAnsi="Arial" w:cs="Arial"/>
-              </w:rPr>
-            </w:pPr>
-            <w:r>
-              <w:rPr>
-                <w:rFonts w:ascii="Arial" w:hAnsi="Arial" w:cs="Arial"/>
-              </w:rPr>
-              <w:t>0.894529</w:t>
-            </w:r>
+            <w:tcBorders>
+              <w:bottom w:val="single" w:sz="4" w:space="0" w:color="auto"/>
+            </w:tcBorders>
+          </w:tcPr>
+          <w:p>
+            <w:pPr>
+              <w:tabs>
+                <w:tab w:val="left" w:pos="5431"/>
+              </w:tabs>
+              <w:jc w:val="center"/>
+              <w:rPr>
+                <w:rFonts w:ascii="Arial" w:hAnsi="Arial" w:cs="Arial"/>
+              </w:rPr>
+            </w:pPr>
+            <w:r>
+              <w:rPr>
+                <w:rFonts w:ascii="Arial" w:hAnsi="Arial" w:cs="Arial"/>
+              </w:rPr>
+              <w:t>0.809243</w:t>
+            </w:r>
+            <w:bookmarkStart w:id="0" w:name="_GoBack"/>
+            <w:bookmarkEnd w:id="0"/>
           </w:p>
         </w:tc>
       </w:tr>
@@ -1572,10 +1580,10 @@
         </w:rPr>
         <w:lastRenderedPageBreak/>
         <w:drawing>
-          <wp:inline distT="0" distB="0" distL="0" distR="0" wp14:anchorId="20AFF099" wp14:editId="265925AD">
-            <wp:extent cx="3158040" cy="2354130"/>
-            <wp:effectExtent l="0" t="0" r="4445" b="0"/>
-            <wp:docPr id="1" name="Picture 1"/>
+          <wp:inline distT="0" distB="0" distL="0" distR="0" wp14:anchorId="4A426BDC" wp14:editId="40E8A785">
+            <wp:extent cx="4626949" cy="3904180"/>
+            <wp:effectExtent l="0" t="0" r="0" b="0"/>
+            <wp:docPr id="2" name="Picture 2"/>
             <wp:cNvGraphicFramePr>
               <a:graphicFrameLocks xmlns:a="http://schemas.openxmlformats.org/drawingml/2006/main" noChangeAspect="1"/>
             </wp:cNvGraphicFramePr>
@@ -1583,36 +1591,29 @@
               <a:graphicData uri="http://schemas.openxmlformats.org/drawingml/2006/picture">
                 <pic:pic xmlns:pic="http://schemas.openxmlformats.org/drawingml/2006/picture">
                   <pic:nvPicPr>
-                    <pic:cNvPr id="1" name="fscore.png"/>
+                    <pic:cNvPr id="2" name="Screenshot 2019-03-16 at 15.21.35.png"/>
                     <pic:cNvPicPr/>
                   </pic:nvPicPr>
-                  <pic:blipFill rotWithShape="1">
-                    <a:blip r:embed="rId4">
+                  <pic:blipFill>
+                    <a:blip r:embed="rId4" cstate="print">
                       <a:extLst>
                         <a:ext uri="{28A0092B-C50C-407E-A947-70E740481C1C}">
                           <a14:useLocalDpi xmlns:a14="http://schemas.microsoft.com/office/drawing/2010/main" val="0"/>
                         </a:ext>
                       </a:extLst>
                     </a:blip>
-                    <a:srcRect l="1791" t="2388"/>
-                    <a:stretch/>
+                    <a:stretch>
+                      <a:fillRect/>
+                    </a:stretch>
                   </pic:blipFill>
-                  <pic:spPr bwMode="auto">
+                  <pic:spPr>
                     <a:xfrm>
                       <a:off x="0" y="0"/>
-                      <a:ext cx="3158394" cy="2354394"/>
+                      <a:ext cx="4647500" cy="3921520"/>
                     </a:xfrm>
                     <a:prstGeom prst="rect">
                       <a:avLst/>
                     </a:prstGeom>
-                    <a:ln>
-                      <a:noFill/>
-                    </a:ln>
-                    <a:extLst>
-                      <a:ext uri="{53640926-AAD7-44D8-BBD7-CCE9431645EC}">
-                        <a14:shadowObscured xmlns:a14="http://schemas.microsoft.com/office/drawing/2010/main"/>
-                      </a:ext>
-                    </a:extLst>
                   </pic:spPr>
                 </pic:pic>
               </a:graphicData>
@@ -1620,6 +1621,17 @@
           </wp:inline>
         </w:drawing>
       </w:r>
+    </w:p>
+    <w:p>
+      <w:pPr>
+        <w:tabs>
+          <w:tab w:val="left" w:pos="5431"/>
+        </w:tabs>
+        <w:jc w:val="center"/>
+        <w:rPr>
+          <w:rFonts w:ascii="Arial" w:hAnsi="Arial" w:cs="Arial"/>
+        </w:rPr>
+      </w:pPr>
     </w:p>
     <w:p>
       <w:pPr>
@@ -3289,7 +3301,7 @@
           <w:tab w:val="left" w:pos="5431"/>
         </w:tabs>
         <w:rPr>
-          <w:rFonts w:ascii="Arial" w:hAnsi="Arial" w:cs="Arial" w:hint="eastAsia"/>
+          <w:rFonts w:ascii="Arial" w:hAnsi="Arial" w:cs="Arial"/>
         </w:rPr>
       </w:pPr>
       <w:r>
@@ -3379,6 +3391,7 @@
                 <w:rFonts w:ascii="Arial" w:hAnsi="Arial" w:cs="Arial"/>
                 <w:b/>
               </w:rPr>
+              <w:lastRenderedPageBreak/>
               <w:t xml:space="preserve">Top 10 for each tag in </w:t>
             </w:r>
             <w:r>
@@ -4594,7 +4607,6 @@
                 <w:sz w:val="22"/>
                 <w:szCs w:val="22"/>
               </w:rPr>
-              <w:lastRenderedPageBreak/>
               <w:t>JOHANNESBURG</w:t>
             </w:r>
           </w:p>
@@ -6466,8 +6478,6 @@
         </w:rPr>
         <w:t xml:space="preserve"> The texts in the table, in the yellow highlight, are the suffix-3 of the word. The texts, in the light gray highlight, are the current word and previous word. The texts without the highlight are only text.</w:t>
       </w:r>
-      <w:bookmarkStart w:id="0" w:name="_GoBack"/>
-      <w:bookmarkEnd w:id="0"/>
     </w:p>
     <w:p>
       <w:pPr>

</xml_diff>